<commit_message>
update SKJ's code for version 1.1.0
</commit_message>
<xml_diff>
--- a/manual/SKJ_since_2000.docx
+++ b/manual/SKJ_since_2000.docx
@@ -89,7 +89,7 @@
         <w:pStyle w:val="Date"/>
       </w:pPr>
       <w:r>
-        <w:t xml:space="preserve">2022-06-10</w:t>
+        <w:t xml:space="preserve">2022-07-05</w:t>
       </w:r>
     </w:p>
     <w:p>
@@ -113,7 +113,7 @@
         <w:t xml:space="preserve"> </w:t>
       </w:r>
       <w:r>
-        <w:t xml:space="preserve">(version 1.0.0). The package can be installed using</w:t>
+        <w:t xml:space="preserve">(version 1.0.1). The package can be installed using</w:t>
       </w:r>
       <w:r>
         <w:t xml:space="preserve"> </w:t>
@@ -657,6 +657,87 @@
           <w:rStyle w:val="CommentTok"/>
         </w:rPr>
         <w:t xml:space="preserve"># for OBJ</w:t>
+      </w:r>
+      <w:r>
+        <w:br/>
+      </w:r>
+      <w:r>
+        <w:rPr>
+          <w:rStyle w:val="NormalTok"/>
+        </w:rPr>
+        <w:t xml:space="preserve">fishery.substitution.mat </w:t>
+      </w:r>
+      <w:r>
+        <w:rPr>
+          <w:rStyle w:val="OtherTok"/>
+        </w:rPr>
+        <w:t xml:space="preserve">&lt;-</w:t>
+      </w:r>
+      <w:r>
+        <w:rPr>
+          <w:rStyle w:val="NormalTok"/>
+        </w:rPr>
+        <w:t xml:space="preserve"> </w:t>
+      </w:r>
+      <w:r>
+        <w:rPr>
+          <w:rStyle w:val="FunctionTok"/>
+        </w:rPr>
+        <w:t xml:space="preserve">matrix</w:t>
+      </w:r>
+      <w:r>
+        <w:rPr>
+          <w:rStyle w:val="NormalTok"/>
+        </w:rPr>
+        <w:t xml:space="preserve">(</w:t>
+      </w:r>
+      <w:r>
+        <w:rPr>
+          <w:rStyle w:val="FunctionTok"/>
+        </w:rPr>
+        <w:t xml:space="preserve">paste0</w:t>
+      </w:r>
+      <w:r>
+        <w:rPr>
+          <w:rStyle w:val="NormalTok"/>
+        </w:rPr>
+        <w:t xml:space="preserve">(</w:t>
+      </w:r>
+      <w:r>
+        <w:rPr>
+          <w:rStyle w:val="StringTok"/>
+        </w:rPr>
+        <w:t xml:space="preserve">"FO.A"</w:t>
+      </w:r>
+      <w:r>
+        <w:rPr>
+          <w:rStyle w:val="NormalTok"/>
+        </w:rPr>
+        <w:t xml:space="preserve">, area.substitution.mat),</w:t>
+      </w:r>
+      <w:r>
+        <w:rPr>
+          <w:rStyle w:val="AttributeTok"/>
+        </w:rPr>
+        <w:t xml:space="preserve">ncol=</w:t>
+      </w:r>
+      <w:r>
+        <w:rPr>
+          <w:rStyle w:val="FunctionTok"/>
+        </w:rPr>
+        <w:t xml:space="preserve">ncol</w:t>
+      </w:r>
+      <w:r>
+        <w:rPr>
+          <w:rStyle w:val="NormalTok"/>
+        </w:rPr>
+        <w:t xml:space="preserve">(area.substitution.mat)) </w:t>
+      </w:r>
+      <w:r>
+        <w:rPr>
+          <w:rStyle w:val="CommentTok"/>
+        </w:rPr>
+        <w:t xml:space="preserve"># fishery and area definitions are identical</w:t>
       </w:r>
       <w:r>
         <w:br/>
@@ -1447,7 +1528,7 @@
         <w:rPr>
           <w:rStyle w:val="NormalTok"/>
         </w:rPr>
-        <w:t xml:space="preserve">Species)</w:t>
+        <w:t xml:space="preserve">Species,fishery.substitution.mat)</w:t>
       </w:r>
       <w:r>
         <w:br/>
@@ -1994,6 +2075,87 @@
           <w:rStyle w:val="CommentTok"/>
         </w:rPr>
         <w:t xml:space="preserve"># for NOA</w:t>
+      </w:r>
+      <w:r>
+        <w:br/>
+      </w:r>
+      <w:r>
+        <w:rPr>
+          <w:rStyle w:val="NormalTok"/>
+        </w:rPr>
+        <w:t xml:space="preserve">fishery.substitution.mat </w:t>
+      </w:r>
+      <w:r>
+        <w:rPr>
+          <w:rStyle w:val="OtherTok"/>
+        </w:rPr>
+        <w:t xml:space="preserve">&lt;-</w:t>
+      </w:r>
+      <w:r>
+        <w:rPr>
+          <w:rStyle w:val="NormalTok"/>
+        </w:rPr>
+        <w:t xml:space="preserve"> </w:t>
+      </w:r>
+      <w:r>
+        <w:rPr>
+          <w:rStyle w:val="FunctionTok"/>
+        </w:rPr>
+        <w:t xml:space="preserve">matrix</w:t>
+      </w:r>
+      <w:r>
+        <w:rPr>
+          <w:rStyle w:val="NormalTok"/>
+        </w:rPr>
+        <w:t xml:space="preserve">(</w:t>
+      </w:r>
+      <w:r>
+        <w:rPr>
+          <w:rStyle w:val="FunctionTok"/>
+        </w:rPr>
+        <w:t xml:space="preserve">paste0</w:t>
+      </w:r>
+      <w:r>
+        <w:rPr>
+          <w:rStyle w:val="NormalTok"/>
+        </w:rPr>
+        <w:t xml:space="preserve">(</w:t>
+      </w:r>
+      <w:r>
+        <w:rPr>
+          <w:rStyle w:val="StringTok"/>
+        </w:rPr>
+        <w:t xml:space="preserve">"FO.A"</w:t>
+      </w:r>
+      <w:r>
+        <w:rPr>
+          <w:rStyle w:val="NormalTok"/>
+        </w:rPr>
+        <w:t xml:space="preserve">, area.substitution.mat),</w:t>
+      </w:r>
+      <w:r>
+        <w:rPr>
+          <w:rStyle w:val="AttributeTok"/>
+        </w:rPr>
+        <w:t xml:space="preserve">ncol=</w:t>
+      </w:r>
+      <w:r>
+        <w:rPr>
+          <w:rStyle w:val="FunctionTok"/>
+        </w:rPr>
+        <w:t xml:space="preserve">ncol</w:t>
+      </w:r>
+      <w:r>
+        <w:rPr>
+          <w:rStyle w:val="NormalTok"/>
+        </w:rPr>
+        <w:t xml:space="preserve">(area.substitution.mat)) </w:t>
+      </w:r>
+      <w:r>
+        <w:rPr>
+          <w:rStyle w:val="CommentTok"/>
+        </w:rPr>
+        <w:t xml:space="preserve"># fishery and area definitions are identical</w:t>
       </w:r>
       <w:r>
         <w:br/>
@@ -2784,7 +2946,7 @@
         <w:rPr>
           <w:rStyle w:val="NormalTok"/>
         </w:rPr>
-        <w:t xml:space="preserve">Species)</w:t>
+        <w:t xml:space="preserve">Species,fishery.substitution.mat)</w:t>
       </w:r>
       <w:r>
         <w:br/>
@@ -3331,6 +3493,87 @@
           <w:rStyle w:val="CommentTok"/>
         </w:rPr>
         <w:t xml:space="preserve"># for DEL</w:t>
+      </w:r>
+      <w:r>
+        <w:br/>
+      </w:r>
+      <w:r>
+        <w:rPr>
+          <w:rStyle w:val="NormalTok"/>
+        </w:rPr>
+        <w:t xml:space="preserve">fishery.substitution.mat </w:t>
+      </w:r>
+      <w:r>
+        <w:rPr>
+          <w:rStyle w:val="OtherTok"/>
+        </w:rPr>
+        <w:t xml:space="preserve">&lt;-</w:t>
+      </w:r>
+      <w:r>
+        <w:rPr>
+          <w:rStyle w:val="NormalTok"/>
+        </w:rPr>
+        <w:t xml:space="preserve"> </w:t>
+      </w:r>
+      <w:r>
+        <w:rPr>
+          <w:rStyle w:val="FunctionTok"/>
+        </w:rPr>
+        <w:t xml:space="preserve">matrix</w:t>
+      </w:r>
+      <w:r>
+        <w:rPr>
+          <w:rStyle w:val="NormalTok"/>
+        </w:rPr>
+        <w:t xml:space="preserve">(</w:t>
+      </w:r>
+      <w:r>
+        <w:rPr>
+          <w:rStyle w:val="FunctionTok"/>
+        </w:rPr>
+        <w:t xml:space="preserve">paste0</w:t>
+      </w:r>
+      <w:r>
+        <w:rPr>
+          <w:rStyle w:val="NormalTok"/>
+        </w:rPr>
+        <w:t xml:space="preserve">(</w:t>
+      </w:r>
+      <w:r>
+        <w:rPr>
+          <w:rStyle w:val="StringTok"/>
+        </w:rPr>
+        <w:t xml:space="preserve">"FO.A"</w:t>
+      </w:r>
+      <w:r>
+        <w:rPr>
+          <w:rStyle w:val="NormalTok"/>
+        </w:rPr>
+        <w:t xml:space="preserve">, area.substitution.mat),</w:t>
+      </w:r>
+      <w:r>
+        <w:rPr>
+          <w:rStyle w:val="AttributeTok"/>
+        </w:rPr>
+        <w:t xml:space="preserve">ncol=</w:t>
+      </w:r>
+      <w:r>
+        <w:rPr>
+          <w:rStyle w:val="FunctionTok"/>
+        </w:rPr>
+        <w:t xml:space="preserve">ncol</w:t>
+      </w:r>
+      <w:r>
+        <w:rPr>
+          <w:rStyle w:val="NormalTok"/>
+        </w:rPr>
+        <w:t xml:space="preserve">(area.substitution.mat)) </w:t>
+      </w:r>
+      <w:r>
+        <w:rPr>
+          <w:rStyle w:val="CommentTok"/>
+        </w:rPr>
+        <w:t xml:space="preserve"># fishery and area definitions are identical</w:t>
       </w:r>
       <w:r>
         <w:br/>
@@ -4121,7 +4364,7 @@
         <w:rPr>
           <w:rStyle w:val="NormalTok"/>
         </w:rPr>
-        <w:t xml:space="preserve">Species)</w:t>
+        <w:t xml:space="preserve">Species,fishery.substitution.mat)</w:t>
       </w:r>
       <w:r>
         <w:br/>

</xml_diff>